<commit_message>
Updated the testing/proof of work document
</commit_message>
<xml_diff>
--- a/Task 2/NPC Data.docx
+++ b/Task 2/NPC Data.docx
@@ -30,27 +30,45 @@
       </w:pPr>
       <w:r>
         <w:rPr>
+          <w:sz w:val="24"/>
+          <w:szCs w:val="24"/>
+        </w:rPr>
+        <w:t xml:space="preserve">The following tests were conducted after I implemented my first attempt at </w:t>
+      </w:r>
+      <w:r>
+        <w:rPr>
+          <w:sz w:val="24"/>
+          <w:szCs w:val="24"/>
+        </w:rPr>
+        <w:t>correcting the program.</w:t>
+      </w:r>
+    </w:p>
+    <w:p>
+      <w:pPr>
+        <w:rPr>
           <w:b/>
           <w:bCs/>
           <w:sz w:val="24"/>
           <w:szCs w:val="24"/>
         </w:rPr>
-        <w:t>Tests</w:t>
-      </w:r>
-    </w:p>
-    <w:p>
-      <w:pPr>
-        <w:rPr>
-          <w:sz w:val="24"/>
-          <w:szCs w:val="24"/>
-        </w:rPr>
-      </w:pPr>
-      <w:r>
-        <w:rPr>
-          <w:sz w:val="24"/>
-          <w:szCs w:val="24"/>
-        </w:rPr>
-        <w:t>Test 1</w:t>
+      </w:pPr>
+      <w:r>
+        <w:rPr>
+          <w:b/>
+          <w:bCs/>
+          <w:sz w:val="24"/>
+          <w:szCs w:val="24"/>
+        </w:rPr>
+        <w:t xml:space="preserve">Test </w:t>
+      </w:r>
+      <w:r>
+        <w:rPr>
+          <w:b/>
+          <w:bCs/>
+          <w:sz w:val="24"/>
+          <w:szCs w:val="24"/>
+        </w:rPr>
+        <w:t>1</w:t>
       </w:r>
     </w:p>
     <w:p>
@@ -77,6 +95,26 @@
       <w:pPr>
         <w:pStyle w:val="ListParagraph"/>
         <w:numPr>
+          <w:ilvl w:val="1"/>
+          <w:numId w:val="2"/>
+        </w:numPr>
+        <w:rPr>
+          <w:sz w:val="24"/>
+          <w:szCs w:val="24"/>
+        </w:rPr>
+      </w:pPr>
+      <w:r>
+        <w:rPr>
+          <w:sz w:val="24"/>
+          <w:szCs w:val="24"/>
+        </w:rPr>
+        <w:t>Pass the database name into the load function</w:t>
+      </w:r>
+    </w:p>
+    <w:p>
+      <w:pPr>
+        <w:pStyle w:val="ListParagraph"/>
+        <w:numPr>
           <w:ilvl w:val="0"/>
           <w:numId w:val="2"/>
         </w:numPr>
@@ -90,6 +128,436 @@
           <w:sz w:val="24"/>
           <w:szCs w:val="24"/>
         </w:rPr>
+        <w:t xml:space="preserve">Expected </w:t>
+      </w:r>
+      <w:r>
+        <w:rPr>
+          <w:sz w:val="24"/>
+          <w:szCs w:val="24"/>
+        </w:rPr>
+        <w:t>O</w:t>
+      </w:r>
+      <w:r>
+        <w:rPr>
+          <w:sz w:val="24"/>
+          <w:szCs w:val="24"/>
+        </w:rPr>
+        <w:t>utput</w:t>
+      </w:r>
+    </w:p>
+    <w:p>
+      <w:pPr>
+        <w:pStyle w:val="ListParagraph"/>
+        <w:numPr>
+          <w:ilvl w:val="1"/>
+          <w:numId w:val="2"/>
+        </w:numPr>
+        <w:rPr>
+          <w:sz w:val="24"/>
+          <w:szCs w:val="24"/>
+        </w:rPr>
+      </w:pPr>
+      <w:r>
+        <w:rPr>
+          <w:sz w:val="24"/>
+          <w:szCs w:val="24"/>
+        </w:rPr>
+        <w:t>First record in the database is loaded and appears onscreen</w:t>
+      </w:r>
+    </w:p>
+    <w:p>
+      <w:pPr>
+        <w:pStyle w:val="ListParagraph"/>
+        <w:numPr>
+          <w:ilvl w:val="0"/>
+          <w:numId w:val="2"/>
+        </w:numPr>
+        <w:rPr>
+          <w:sz w:val="24"/>
+          <w:szCs w:val="24"/>
+        </w:rPr>
+      </w:pPr>
+      <w:r>
+        <w:rPr>
+          <w:sz w:val="24"/>
+          <w:szCs w:val="24"/>
+        </w:rPr>
+        <w:t xml:space="preserve">Actual </w:t>
+      </w:r>
+      <w:r>
+        <w:rPr>
+          <w:sz w:val="24"/>
+          <w:szCs w:val="24"/>
+        </w:rPr>
+        <w:t>O</w:t>
+      </w:r>
+      <w:r>
+        <w:rPr>
+          <w:sz w:val="24"/>
+          <w:szCs w:val="24"/>
+        </w:rPr>
+        <w:t>utput</w:t>
+      </w:r>
+    </w:p>
+    <w:p>
+      <w:pPr>
+        <w:pStyle w:val="ListParagraph"/>
+        <w:numPr>
+          <w:ilvl w:val="1"/>
+          <w:numId w:val="2"/>
+        </w:numPr>
+        <w:rPr>
+          <w:sz w:val="24"/>
+          <w:szCs w:val="24"/>
+        </w:rPr>
+      </w:pPr>
+      <w:r>
+        <w:rPr>
+          <w:sz w:val="24"/>
+          <w:szCs w:val="24"/>
+        </w:rPr>
+        <w:t>First record correctly appears onscreen</w:t>
+      </w:r>
+    </w:p>
+    <w:p>
+      <w:pPr>
+        <w:rPr>
+          <w:b/>
+          <w:bCs/>
+          <w:sz w:val="24"/>
+          <w:szCs w:val="24"/>
+        </w:rPr>
+      </w:pPr>
+      <w:r>
+        <w:rPr>
+          <w:b/>
+          <w:bCs/>
+          <w:sz w:val="24"/>
+          <w:szCs w:val="24"/>
+        </w:rPr>
+        <w:t>Test 2</w:t>
+      </w:r>
+    </w:p>
+    <w:p>
+      <w:pPr>
+        <w:pStyle w:val="ListParagraph"/>
+        <w:numPr>
+          <w:ilvl w:val="0"/>
+          <w:numId w:val="2"/>
+        </w:numPr>
+        <w:rPr>
+          <w:sz w:val="24"/>
+          <w:szCs w:val="24"/>
+        </w:rPr>
+      </w:pPr>
+      <w:r>
+        <w:rPr>
+          <w:sz w:val="24"/>
+          <w:szCs w:val="24"/>
+        </w:rPr>
+        <w:t>Input</w:t>
+      </w:r>
+    </w:p>
+    <w:p>
+      <w:pPr>
+        <w:pStyle w:val="ListParagraph"/>
+        <w:numPr>
+          <w:ilvl w:val="1"/>
+          <w:numId w:val="2"/>
+        </w:numPr>
+        <w:rPr>
+          <w:sz w:val="24"/>
+          <w:szCs w:val="24"/>
+        </w:rPr>
+      </w:pPr>
+      <w:r>
+        <w:rPr>
+          <w:sz w:val="24"/>
+          <w:szCs w:val="24"/>
+        </w:rPr>
+        <w:t>Name is pulled from the record</w:t>
+      </w:r>
+      <w:r>
+        <w:rPr>
+          <w:sz w:val="24"/>
+          <w:szCs w:val="24"/>
+        </w:rPr>
+        <w:t xml:space="preserve"> to be displayed onscreen</w:t>
+      </w:r>
+    </w:p>
+    <w:p>
+      <w:pPr>
+        <w:pStyle w:val="ListParagraph"/>
+        <w:numPr>
+          <w:ilvl w:val="0"/>
+          <w:numId w:val="2"/>
+        </w:numPr>
+        <w:rPr>
+          <w:sz w:val="24"/>
+          <w:szCs w:val="24"/>
+        </w:rPr>
+      </w:pPr>
+      <w:r>
+        <w:rPr>
+          <w:sz w:val="24"/>
+          <w:szCs w:val="24"/>
+        </w:rPr>
+        <w:t>Expected Output</w:t>
+      </w:r>
+    </w:p>
+    <w:p>
+      <w:pPr>
+        <w:pStyle w:val="ListParagraph"/>
+        <w:numPr>
+          <w:ilvl w:val="1"/>
+          <w:numId w:val="2"/>
+        </w:numPr>
+        <w:rPr>
+          <w:sz w:val="24"/>
+          <w:szCs w:val="24"/>
+        </w:rPr>
+      </w:pPr>
+      <w:r>
+        <w:rPr>
+          <w:sz w:val="24"/>
+          <w:szCs w:val="24"/>
+        </w:rPr>
+        <w:t>Name appears in the correct spot onscreen when a record is loaded</w:t>
+      </w:r>
+    </w:p>
+    <w:p>
+      <w:pPr>
+        <w:pStyle w:val="ListParagraph"/>
+        <w:numPr>
+          <w:ilvl w:val="0"/>
+          <w:numId w:val="2"/>
+        </w:numPr>
+        <w:rPr>
+          <w:sz w:val="24"/>
+          <w:szCs w:val="24"/>
+        </w:rPr>
+      </w:pPr>
+      <w:r>
+        <w:rPr>
+          <w:sz w:val="24"/>
+          <w:szCs w:val="24"/>
+        </w:rPr>
+        <w:t>Actual Output</w:t>
+      </w:r>
+    </w:p>
+    <w:p>
+      <w:pPr>
+        <w:pStyle w:val="ListParagraph"/>
+        <w:numPr>
+          <w:ilvl w:val="1"/>
+          <w:numId w:val="2"/>
+        </w:numPr>
+        <w:rPr>
+          <w:sz w:val="24"/>
+          <w:szCs w:val="24"/>
+        </w:rPr>
+      </w:pPr>
+      <w:r>
+        <w:rPr>
+          <w:sz w:val="24"/>
+          <w:szCs w:val="24"/>
+        </w:rPr>
+        <w:t>Name appears onscreen in the correct spot but has “junk” characters at its end</w:t>
+      </w:r>
+    </w:p>
+    <w:p>
+      <w:pPr>
+        <w:pStyle w:val="ListParagraph"/>
+        <w:numPr>
+          <w:ilvl w:val="0"/>
+          <w:numId w:val="2"/>
+        </w:numPr>
+        <w:rPr>
+          <w:sz w:val="24"/>
+          <w:szCs w:val="24"/>
+        </w:rPr>
+      </w:pPr>
+      <w:r>
+        <w:rPr>
+          <w:sz w:val="24"/>
+          <w:szCs w:val="24"/>
+        </w:rPr>
+        <w:t>Changes Made</w:t>
+      </w:r>
+    </w:p>
+    <w:p>
+      <w:pPr>
+        <w:pStyle w:val="ListParagraph"/>
+        <w:numPr>
+          <w:ilvl w:val="1"/>
+          <w:numId w:val="2"/>
+        </w:numPr>
+        <w:rPr>
+          <w:sz w:val="24"/>
+          <w:szCs w:val="24"/>
+        </w:rPr>
+      </w:pPr>
+      <w:r>
+        <w:rPr>
+          <w:sz w:val="24"/>
+          <w:szCs w:val="24"/>
+        </w:rPr>
+        <w:t xml:space="preserve">A new char array is made using the name string from the record by only taking chars with </w:t>
+      </w:r>
+      <w:r>
+        <w:rPr>
+          <w:sz w:val="24"/>
+          <w:szCs w:val="24"/>
+        </w:rPr>
+        <w:t>letter</w:t>
+      </w:r>
+      <w:r>
+        <w:rPr>
+          <w:sz w:val="24"/>
+          <w:szCs w:val="24"/>
+        </w:rPr>
+        <w:t xml:space="preserve"> values</w:t>
+      </w:r>
+      <w:r>
+        <w:rPr>
+          <w:sz w:val="24"/>
+          <w:szCs w:val="24"/>
+        </w:rPr>
+        <w:t>. This char array is passed into the name display code instead of the record name</w:t>
+      </w:r>
+    </w:p>
+    <w:p>
+      <w:pPr>
+        <w:pStyle w:val="ListParagraph"/>
+        <w:numPr>
+          <w:ilvl w:val="0"/>
+          <w:numId w:val="2"/>
+        </w:numPr>
+        <w:rPr>
+          <w:sz w:val="24"/>
+          <w:szCs w:val="24"/>
+        </w:rPr>
+      </w:pPr>
+      <w:r>
+        <w:rPr>
+          <w:sz w:val="24"/>
+          <w:szCs w:val="24"/>
+        </w:rPr>
+        <w:t>Updated Output</w:t>
+      </w:r>
+    </w:p>
+    <w:p>
+      <w:pPr>
+        <w:pStyle w:val="ListParagraph"/>
+        <w:numPr>
+          <w:ilvl w:val="1"/>
+          <w:numId w:val="2"/>
+        </w:numPr>
+        <w:rPr>
+          <w:sz w:val="24"/>
+          <w:szCs w:val="24"/>
+        </w:rPr>
+      </w:pPr>
+      <w:r>
+        <w:rPr>
+          <w:sz w:val="24"/>
+          <w:szCs w:val="24"/>
+        </w:rPr>
+        <w:t xml:space="preserve">Name appears onscreen in the correct spot without any extra characters </w:t>
+      </w:r>
+      <w:r>
+        <w:rPr>
+          <w:sz w:val="24"/>
+          <w:szCs w:val="24"/>
+        </w:rPr>
+        <w:t>attached</w:t>
+      </w:r>
+    </w:p>
+    <w:p>
+      <w:pPr>
+        <w:rPr>
+          <w:b/>
+          <w:bCs/>
+          <w:sz w:val="24"/>
+          <w:szCs w:val="24"/>
+        </w:rPr>
+      </w:pPr>
+      <w:r>
+        <w:rPr>
+          <w:b/>
+          <w:bCs/>
+          <w:sz w:val="24"/>
+          <w:szCs w:val="24"/>
+        </w:rPr>
+        <w:t xml:space="preserve">Test </w:t>
+      </w:r>
+      <w:r>
+        <w:rPr>
+          <w:b/>
+          <w:bCs/>
+          <w:sz w:val="24"/>
+          <w:szCs w:val="24"/>
+        </w:rPr>
+        <w:t>3</w:t>
+      </w:r>
+    </w:p>
+    <w:p>
+      <w:pPr>
+        <w:pStyle w:val="ListParagraph"/>
+        <w:numPr>
+          <w:ilvl w:val="0"/>
+          <w:numId w:val="2"/>
+        </w:numPr>
+        <w:rPr>
+          <w:sz w:val="24"/>
+          <w:szCs w:val="24"/>
+        </w:rPr>
+      </w:pPr>
+      <w:r>
+        <w:rPr>
+          <w:sz w:val="24"/>
+          <w:szCs w:val="24"/>
+        </w:rPr>
+        <w:t>Input</w:t>
+      </w:r>
+    </w:p>
+    <w:p>
+      <w:pPr>
+        <w:pStyle w:val="ListParagraph"/>
+        <w:numPr>
+          <w:ilvl w:val="1"/>
+          <w:numId w:val="2"/>
+        </w:numPr>
+        <w:rPr>
+          <w:sz w:val="24"/>
+          <w:szCs w:val="24"/>
+        </w:rPr>
+      </w:pPr>
+      <w:r>
+        <w:rPr>
+          <w:sz w:val="24"/>
+          <w:szCs w:val="24"/>
+        </w:rPr>
+        <w:t>Press left or right arrow</w:t>
+      </w:r>
+    </w:p>
+    <w:p>
+      <w:pPr>
+        <w:pStyle w:val="ListParagraph"/>
+        <w:numPr>
+          <w:ilvl w:val="0"/>
+          <w:numId w:val="2"/>
+        </w:numPr>
+        <w:rPr>
+          <w:sz w:val="24"/>
+          <w:szCs w:val="24"/>
+        </w:rPr>
+      </w:pPr>
+      <w:r>
+        <w:rPr>
+          <w:sz w:val="24"/>
+          <w:szCs w:val="24"/>
+        </w:rPr>
         <w:t>Expected</w:t>
       </w:r>
       <w:r>
@@ -104,6 +572,26 @@
       <w:pPr>
         <w:pStyle w:val="ListParagraph"/>
         <w:numPr>
+          <w:ilvl w:val="1"/>
+          <w:numId w:val="2"/>
+        </w:numPr>
+        <w:rPr>
+          <w:sz w:val="24"/>
+          <w:szCs w:val="24"/>
+        </w:rPr>
+      </w:pPr>
+      <w:r>
+        <w:rPr>
+          <w:sz w:val="24"/>
+          <w:szCs w:val="24"/>
+        </w:rPr>
+        <w:t>Iterates through all records, stopping once it reaches the first and last entries</w:t>
+      </w:r>
+    </w:p>
+    <w:p>
+      <w:pPr>
+        <w:pStyle w:val="ListParagraph"/>
+        <w:numPr>
           <w:ilvl w:val="0"/>
           <w:numId w:val="2"/>
         </w:numPr>
@@ -131,6 +619,26 @@
       <w:pPr>
         <w:pStyle w:val="ListParagraph"/>
         <w:numPr>
+          <w:ilvl w:val="1"/>
+          <w:numId w:val="2"/>
+        </w:numPr>
+        <w:rPr>
+          <w:sz w:val="24"/>
+          <w:szCs w:val="24"/>
+        </w:rPr>
+      </w:pPr>
+      <w:r>
+        <w:rPr>
+          <w:sz w:val="24"/>
+          <w:szCs w:val="24"/>
+        </w:rPr>
+        <w:t>Iterates correctly through records, but there is an extra empty profile at the end</w:t>
+      </w:r>
+    </w:p>
+    <w:p>
+      <w:pPr>
+        <w:pStyle w:val="ListParagraph"/>
+        <w:numPr>
           <w:ilvl w:val="0"/>
           <w:numId w:val="2"/>
         </w:numPr>
@@ -151,11 +659,331 @@
           <w:sz w:val="24"/>
           <w:szCs w:val="24"/>
         </w:rPr>
-        <w:t xml:space="preserve"> made</w:t>
+        <w:t xml:space="preserve"> </w:t>
+      </w:r>
+      <w:r>
+        <w:rPr>
+          <w:sz w:val="24"/>
+          <w:szCs w:val="24"/>
+        </w:rPr>
+        <w:t>M</w:t>
+      </w:r>
+      <w:r>
+        <w:rPr>
+          <w:sz w:val="24"/>
+          <w:szCs w:val="24"/>
+        </w:rPr>
+        <w:t>ade</w:t>
+      </w:r>
+    </w:p>
+    <w:p>
+      <w:pPr>
+        <w:pStyle w:val="ListParagraph"/>
+        <w:numPr>
+          <w:ilvl w:val="1"/>
+          <w:numId w:val="2"/>
+        </w:numPr>
+        <w:rPr>
+          <w:sz w:val="24"/>
+          <w:szCs w:val="24"/>
+        </w:rPr>
+      </w:pPr>
+      <w:r>
+        <w:rPr>
+          <w:sz w:val="24"/>
+          <w:szCs w:val="24"/>
+        </w:rPr>
+        <w:t>The program was checking the index against the total record count. Realised that the index starts at 0, so the issue was solved by reducing the maximum value of the index by one</w:t>
+      </w:r>
+    </w:p>
+    <w:p>
+      <w:pPr>
+        <w:pStyle w:val="ListParagraph"/>
+        <w:numPr>
+          <w:ilvl w:val="0"/>
+          <w:numId w:val="2"/>
+        </w:numPr>
+        <w:rPr>
+          <w:sz w:val="24"/>
+          <w:szCs w:val="24"/>
+        </w:rPr>
+      </w:pPr>
+      <w:r>
+        <w:rPr>
+          <w:sz w:val="24"/>
+          <w:szCs w:val="24"/>
+        </w:rPr>
+        <w:t>Updated Output</w:t>
+      </w:r>
+    </w:p>
+    <w:p>
+      <w:pPr>
+        <w:pStyle w:val="ListParagraph"/>
+        <w:numPr>
+          <w:ilvl w:val="1"/>
+          <w:numId w:val="2"/>
+        </w:numPr>
+        <w:rPr>
+          <w:sz w:val="24"/>
+          <w:szCs w:val="24"/>
+        </w:rPr>
+      </w:pPr>
+      <w:r>
+        <w:rPr>
+          <w:sz w:val="24"/>
+          <w:szCs w:val="24"/>
+        </w:rPr>
+        <w:t xml:space="preserve">Iterates through </w:t>
+      </w:r>
+      <w:r>
+        <w:rPr>
+          <w:sz w:val="24"/>
+          <w:szCs w:val="24"/>
+        </w:rPr>
+        <w:t>all records, stopping once it reaches both the first and last entries with no incorrect or empty profiles</w:t>
+      </w:r>
+    </w:p>
+    <w:p>
+      <w:pPr>
+        <w:rPr>
+          <w:sz w:val="24"/>
+          <w:szCs w:val="24"/>
+        </w:rPr>
+      </w:pPr>
+    </w:p>
+    <w:p>
+      <w:pPr>
+        <w:rPr>
+          <w:sz w:val="24"/>
+          <w:szCs w:val="24"/>
+        </w:rPr>
+      </w:pPr>
+    </w:p>
+    <w:p>
+      <w:pPr>
+        <w:rPr>
+          <w:sz w:val="24"/>
+          <w:szCs w:val="24"/>
+        </w:rPr>
+      </w:pPr>
+    </w:p>
+    <w:p>
+      <w:pPr>
+        <w:rPr>
+          <w:sz w:val="24"/>
+          <w:szCs w:val="24"/>
+        </w:rPr>
+      </w:pPr>
+    </w:p>
+    <w:p>
+      <w:pPr>
+        <w:rPr>
+          <w:sz w:val="24"/>
+          <w:szCs w:val="24"/>
+        </w:rPr>
+      </w:pPr>
+    </w:p>
+    <w:p>
+      <w:pPr>
+        <w:rPr>
+          <w:sz w:val="24"/>
+          <w:szCs w:val="24"/>
+        </w:rPr>
+      </w:pPr>
+    </w:p>
+    <w:p>
+      <w:pPr>
+        <w:rPr>
+          <w:sz w:val="24"/>
+          <w:szCs w:val="24"/>
+        </w:rPr>
+      </w:pPr>
+      <w:r>
+        <w:rPr>
+          <w:noProof/>
+          <w:sz w:val="24"/>
+          <w:szCs w:val="24"/>
+        </w:rPr>
+        <w:lastRenderedPageBreak/>
+        <w:drawing>
+          <wp:anchor distT="0" distB="0" distL="114300" distR="114300" simplePos="0" relativeHeight="251658240" behindDoc="0" locked="0" layoutInCell="1" allowOverlap="1" wp14:anchorId="615AA9FD" wp14:editId="0BEE89FF">
+            <wp:simplePos x="0" y="0"/>
+            <wp:positionH relativeFrom="margin">
+              <wp:align>right</wp:align>
+            </wp:positionH>
+            <wp:positionV relativeFrom="paragraph">
+              <wp:posOffset>319405</wp:posOffset>
+            </wp:positionV>
+            <wp:extent cx="6638925" cy="4143375"/>
+            <wp:effectExtent l="0" t="0" r="9525" b="9525"/>
+            <wp:wrapSquare wrapText="bothSides"/>
+            <wp:docPr id="1347949595" name="Picture 1"/>
+            <wp:cNvGraphicFramePr>
+              <a:graphicFrameLocks xmlns:a="http://schemas.openxmlformats.org/drawingml/2006/main" noChangeAspect="1"/>
+            </wp:cNvGraphicFramePr>
+            <a:graphic xmlns:a="http://schemas.openxmlformats.org/drawingml/2006/main">
+              <a:graphicData uri="http://schemas.openxmlformats.org/drawingml/2006/picture">
+                <pic:pic xmlns:pic="http://schemas.openxmlformats.org/drawingml/2006/picture">
+                  <pic:nvPicPr>
+                    <pic:cNvPr id="0" name="Picture 1"/>
+                    <pic:cNvPicPr>
+                      <a:picLocks noChangeAspect="1" noChangeArrowheads="1"/>
+                    </pic:cNvPicPr>
+                  </pic:nvPicPr>
+                  <pic:blipFill>
+                    <a:blip r:embed="rId7">
+                      <a:extLst>
+                        <a:ext uri="{28A0092B-C50C-407E-A947-70E740481C1C}">
+                          <a14:useLocalDpi xmlns:a14="http://schemas.microsoft.com/office/drawing/2010/main" val="0"/>
+                        </a:ext>
+                      </a:extLst>
+                    </a:blip>
+                    <a:srcRect/>
+                    <a:stretch>
+                      <a:fillRect/>
+                    </a:stretch>
+                  </pic:blipFill>
+                  <pic:spPr bwMode="auto">
+                    <a:xfrm>
+                      <a:off x="0" y="0"/>
+                      <a:ext cx="6638925" cy="4143375"/>
+                    </a:xfrm>
+                    <a:prstGeom prst="rect">
+                      <a:avLst/>
+                    </a:prstGeom>
+                    <a:noFill/>
+                    <a:ln>
+                      <a:noFill/>
+                    </a:ln>
+                  </pic:spPr>
+                </pic:pic>
+              </a:graphicData>
+            </a:graphic>
+          </wp:anchor>
+        </w:drawing>
+      </w:r>
+      <w:r>
+        <w:rPr>
+          <w:sz w:val="24"/>
+          <w:szCs w:val="24"/>
+        </w:rPr>
+        <w:t>Here’s some proof that I understand how to effectively use Visual Studio.</w:t>
+      </w:r>
+    </w:p>
+    <w:p>
+      <w:pPr>
+        <w:rPr>
+          <w:sz w:val="24"/>
+          <w:szCs w:val="24"/>
+        </w:rPr>
+      </w:pPr>
+    </w:p>
+    <w:p>
+      <w:pPr>
+        <w:rPr>
+          <w:sz w:val="24"/>
+          <w:szCs w:val="24"/>
+        </w:rPr>
+      </w:pPr>
+      <w:r>
+        <w:rPr>
+          <w:sz w:val="24"/>
+          <w:szCs w:val="24"/>
+        </w:rPr>
+        <w:t>The screen shot above shows:</w:t>
+      </w:r>
+    </w:p>
+    <w:p>
+      <w:pPr>
+        <w:pStyle w:val="ListParagraph"/>
+        <w:numPr>
+          <w:ilvl w:val="0"/>
+          <w:numId w:val="2"/>
+        </w:numPr>
+        <w:rPr>
+          <w:sz w:val="24"/>
+          <w:szCs w:val="24"/>
+        </w:rPr>
+      </w:pPr>
+      <w:r>
+        <w:rPr>
+          <w:sz w:val="24"/>
+          <w:szCs w:val="24"/>
+        </w:rPr>
+        <w:t>B</w:t>
+      </w:r>
+      <w:r>
+        <w:rPr>
+          <w:sz w:val="24"/>
+          <w:szCs w:val="24"/>
+        </w:rPr>
+        <w:t>reakpoints I was using to figure out the size of each record in the database</w:t>
+      </w:r>
+      <w:r>
+        <w:rPr>
+          <w:sz w:val="24"/>
+          <w:szCs w:val="24"/>
+        </w:rPr>
+        <w:t>, as the output would be lost by errors caused by code I had not fixed yet.</w:t>
+      </w:r>
+    </w:p>
+    <w:p>
+      <w:pPr>
+        <w:pStyle w:val="ListParagraph"/>
+        <w:numPr>
+          <w:ilvl w:val="0"/>
+          <w:numId w:val="2"/>
+        </w:numPr>
+        <w:rPr>
+          <w:sz w:val="24"/>
+          <w:szCs w:val="24"/>
+        </w:rPr>
+      </w:pPr>
+      <w:r>
+        <w:rPr>
+          <w:sz w:val="24"/>
+          <w:szCs w:val="24"/>
+        </w:rPr>
+        <w:t>The ‘recordCount’ and ‘index’ variables in the Watch, allowing me to keep track of them during my first implementation of the seekg() function.</w:t>
+      </w:r>
+    </w:p>
+    <w:p>
+      <w:pPr>
+        <w:pStyle w:val="ListParagraph"/>
+        <w:numPr>
+          <w:ilvl w:val="0"/>
+          <w:numId w:val="2"/>
+        </w:numPr>
+        <w:rPr>
+          <w:sz w:val="24"/>
+          <w:szCs w:val="24"/>
+        </w:rPr>
+      </w:pPr>
+      <w:r>
+        <w:rPr>
+          <w:sz w:val="24"/>
+          <w:szCs w:val="24"/>
+        </w:rPr>
+        <w:t>The callstack, which showed me which functions the program was calling on startup.</w:t>
+      </w:r>
+    </w:p>
+    <w:p>
+      <w:pPr>
+        <w:rPr>
+          <w:sz w:val="24"/>
+          <w:szCs w:val="24"/>
+        </w:rPr>
+      </w:pPr>
+      <w:r>
+        <w:rPr>
+          <w:sz w:val="24"/>
+          <w:szCs w:val="24"/>
+        </w:rPr>
+        <w:t>Some keyboard shortcuts you can use while debugging with breakpoints are</w:t>
       </w:r>
     </w:p>
     <w:sectPr>
-      <w:headerReference w:type="default" r:id="rId7"/>
+      <w:headerReference w:type="default" r:id="rId8"/>
       <w:pgSz w:w="11906" w:h="16838"/>
       <w:pgMar w:top="720" w:right="720" w:bottom="720" w:left="720" w:header="709" w:footer="709" w:gutter="0"/>
       <w:cols w:space="708"/>
@@ -246,7 +1074,7 @@
         <w:rFonts w:ascii="Calibri" w:eastAsiaTheme="minorHAnsi" w:hAnsi="Calibri" w:cs="Calibri" w:hint="default"/>
       </w:rPr>
     </w:lvl>
-    <w:lvl w:ilvl="1" w:tplc="0C090003" w:tentative="1">
+    <w:lvl w:ilvl="1" w:tplc="0C090003">
       <w:start w:val="1"/>
       <w:numFmt w:val="bullet"/>
       <w:lvlText w:val="o"/>
@@ -258,7 +1086,7 @@
         <w:rFonts w:ascii="Courier New" w:hAnsi="Courier New" w:cs="Courier New" w:hint="default"/>
       </w:rPr>
     </w:lvl>
-    <w:lvl w:ilvl="2" w:tplc="0C090005" w:tentative="1">
+    <w:lvl w:ilvl="2" w:tplc="0C090005">
       <w:start w:val="1"/>
       <w:numFmt w:val="bullet"/>
       <w:lvlText w:val=""/>

</xml_diff>

<commit_message>
Fixed issues with Task 1 and Task 2 as outlined by marker.
</commit_message>
<xml_diff>
--- a/Task 2/NPC Data.docx
+++ b/Task 2/NPC Data.docx
@@ -944,7 +944,14 @@
           <w:sz w:val="24"/>
           <w:szCs w:val="24"/>
         </w:rPr>
-        <w:t>Iterates through all records, stopping once it reaches the first and last entries</w:t>
+        <w:t>Able to iterate</w:t>
+      </w:r>
+      <w:r>
+        <w:rPr>
+          <w:sz w:val="24"/>
+          <w:szCs w:val="24"/>
+        </w:rPr>
+        <w:t xml:space="preserve"> through all records, stopping once it reaches the first and last entries</w:t>
       </w:r>
     </w:p>
     <w:p>

</xml_diff>